<commit_message>
Modifications word + use cases
Remise en page des uses cases, sur le word : ajout d'une précondition dans le use case "Give an opinion"
</commit_message>
<xml_diff>
--- a/commun/Réunion 4 -26-03-21 -AMANDINE-SIMON/Intermédiaire 26-03.docx
+++ b/commun/Réunion 4 -26-03-21 -AMANDINE-SIMON/Intermédiaire 26-03.docx
@@ -5308,7 +5308,6 @@
                     <w:t xml:space="preserve"> </w:t>
                   </w:r>
                   <w:proofErr w:type="spellStart"/>
-                  <w:proofErr w:type="gramStart"/>
                   <w:r>
                     <w:rPr>
                       <w:rFonts w:ascii="Times New Roman" w:hAnsi="Times New Roman" w:cs="Times New Roman"/>
@@ -5350,7 +5349,6 @@
                     </w:rPr>
                     <w:t> :</w:t>
                   </w:r>
-                  <w:proofErr w:type="gramEnd"/>
                 </w:p>
                 <w:p>
                   <w:pPr>
@@ -6959,47 +6957,7 @@
                   <w14:round/>
                 </w14:textOutline>
               </w:rPr>
-              <w:t xml:space="preserve"> (en commun) : Mise en commun du diagramme et partage d’opinions </w:t>
-            </w:r>
-            <w:proofErr w:type="gramStart"/>
-            <w:r>
-              <w:rPr>
-                <w:rFonts w:ascii="Times New Roman" w:hAnsi="Times New Roman" w:cs="Times New Roman"/>
-                <w:color w:val="000000" w:themeColor="text1"/>
-                <w:sz w:val="24"/>
-                <w:szCs w:val="24"/>
-                <w14:shadow w14:blurRad="38100" w14:dist="19050" w14:dir="2700000" w14:sx="100000" w14:sy="100000" w14:kx="0" w14:ky="0" w14:algn="tl">
-                  <w14:schemeClr w14:val="dk1">
-                    <w14:alpha w14:val="60000"/>
-                  </w14:schemeClr>
-                </w14:shadow>
-                <w14:textOutline w14:w="0" w14:cap="flat" w14:cmpd="sng" w14:algn="ctr">
-                  <w14:noFill/>
-                  <w14:prstDash w14:val="solid"/>
-                  <w14:round/>
-                </w14:textOutline>
-              </w:rPr>
-              <w:t>( prévu</w:t>
-            </w:r>
-            <w:proofErr w:type="gramEnd"/>
-            <w:r>
-              <w:rPr>
-                <w:rFonts w:ascii="Times New Roman" w:hAnsi="Times New Roman" w:cs="Times New Roman"/>
-                <w:color w:val="000000" w:themeColor="text1"/>
-                <w:sz w:val="24"/>
-                <w:szCs w:val="24"/>
-                <w14:shadow w14:blurRad="38100" w14:dist="19050" w14:dir="2700000" w14:sx="100000" w14:sy="100000" w14:kx="0" w14:ky="0" w14:algn="tl">
-                  <w14:schemeClr w14:val="dk1">
-                    <w14:alpha w14:val="60000"/>
-                  </w14:schemeClr>
-                </w14:shadow>
-                <w14:textOutline w14:w="0" w14:cap="flat" w14:cmpd="sng" w14:algn="ctr">
-                  <w14:noFill/>
-                  <w14:prstDash w14:val="solid"/>
-                  <w14:round/>
-                </w14:textOutline>
-              </w:rPr>
-              <w:t xml:space="preserve"> à l’initial )  </w:t>
+              <w:t xml:space="preserve"> (en commun) : Mise en commun du diagramme et partage d’opinions ( prévu à l’initial )  </w:t>
             </w:r>
           </w:p>
           <w:p>
@@ -7763,7 +7721,6 @@
               <w:t xml:space="preserve"> des </w:t>
             </w:r>
             <w:proofErr w:type="spellStart"/>
-            <w:proofErr w:type="gramStart"/>
             <w:r>
               <w:rPr>
                 <w:rFonts w:ascii="Times New Roman" w:hAnsi="Times New Roman" w:cs="Times New Roman"/>
@@ -7813,7 +7770,6 @@
               </w:rPr>
               <w:t> :</w:t>
             </w:r>
-            <w:proofErr w:type="gramEnd"/>
             <w:r>
               <w:rPr>
                 <w:rFonts w:ascii="Times New Roman" w:hAnsi="Times New Roman" w:cs="Times New Roman"/>
@@ -8037,7 +7993,6 @@
                     <w:t xml:space="preserve"> </w:t>
                   </w:r>
                   <w:proofErr w:type="spellStart"/>
-                  <w:proofErr w:type="gramStart"/>
                   <w:r>
                     <w:rPr>
                       <w:rFonts w:ascii="Times New Roman" w:hAnsi="Times New Roman" w:cs="Times New Roman"/>
@@ -8119,7 +8074,6 @@
                     </w:rPr>
                     <w:t> :</w:t>
                   </w:r>
-                  <w:proofErr w:type="gramEnd"/>
                 </w:p>
                 <w:p>
                   <w:pPr>
@@ -10327,7 +10281,6 @@
               <w:t xml:space="preserve"> des </w:t>
             </w:r>
             <w:proofErr w:type="spellStart"/>
-            <w:proofErr w:type="gramStart"/>
             <w:r>
               <w:rPr>
                 <w:rFonts w:ascii="Times New Roman" w:hAnsi="Times New Roman" w:cs="Times New Roman"/>
@@ -10377,7 +10330,6 @@
               </w:rPr>
               <w:t> :</w:t>
             </w:r>
-            <w:proofErr w:type="gramEnd"/>
             <w:r>
               <w:rPr>
                 <w:rFonts w:ascii="Times New Roman" w:hAnsi="Times New Roman" w:cs="Times New Roman"/>
@@ -12426,29 +12378,8 @@
                         <w14:round/>
                       </w14:textOutline>
                     </w:rPr>
-                    <w:t xml:space="preserve"> </w:t>
+                    <w:t xml:space="preserve"> S</w:t>
                   </w:r>
-                  <w:proofErr w:type="gramStart"/>
-                  <w:r>
-                    <w:rPr>
-                      <w:color w:val="000000" w:themeColor="text1"/>
-                      <w:sz w:val="24"/>
-                      <w:szCs w:val="24"/>
-                      <w:lang w:val="en-GB"/>
-                      <w14:shadow w14:blurRad="38100" w14:dist="19050" w14:dir="2700000" w14:sx="100000" w14:sy="100000" w14:kx="0" w14:ky="0" w14:algn="tl">
-                        <w14:schemeClr w14:val="dk1">
-                          <w14:alpha w14:val="60000"/>
-                        </w14:schemeClr>
-                      </w14:shadow>
-                      <w14:textOutline w14:w="0" w14:cap="flat" w14:cmpd="sng" w14:algn="ctr">
-                        <w14:noFill/>
-                        <w14:prstDash w14:val="solid"/>
-                        <w14:round/>
-                      </w14:textOutline>
-                    </w:rPr>
-                    <w:t>S</w:t>
-                  </w:r>
-                  <w:proofErr w:type="gramEnd"/>
                 </w:p>
                 <w:p>
                   <w:pPr>
@@ -12600,29 +12531,8 @@
                         <w14:round/>
                       </w14:textOutline>
                     </w:rPr>
-                    <w:t xml:space="preserve"> </w:t>
+                    <w:t xml:space="preserve"> S</w:t>
                   </w:r>
-                  <w:proofErr w:type="gramStart"/>
-                  <w:r>
-                    <w:rPr>
-                      <w:color w:val="000000" w:themeColor="text1"/>
-                      <w:sz w:val="24"/>
-                      <w:szCs w:val="24"/>
-                      <w:lang w:val="en-GB"/>
-                      <w14:shadow w14:blurRad="38100" w14:dist="19050" w14:dir="2700000" w14:sx="100000" w14:sy="100000" w14:kx="0" w14:ky="0" w14:algn="tl">
-                        <w14:schemeClr w14:val="dk1">
-                          <w14:alpha w14:val="60000"/>
-                        </w14:schemeClr>
-                      </w14:shadow>
-                      <w14:textOutline w14:w="0" w14:cap="flat" w14:cmpd="sng" w14:algn="ctr">
-                        <w14:noFill/>
-                        <w14:prstDash w14:val="solid"/>
-                        <w14:round/>
-                      </w14:textOutline>
-                    </w:rPr>
-                    <w:t>S</w:t>
-                  </w:r>
-                  <w:proofErr w:type="gramEnd"/>
                 </w:p>
                 <w:p>
                   <w:pPr>
@@ -12851,7 +12761,6 @@
               </w:rPr>
               <w:br/>
             </w:r>
-            <w:proofErr w:type="gramStart"/>
             <w:r>
               <w:rPr>
                 <w:rFonts w:ascii="Times New Roman" w:hAnsi="Times New Roman" w:cs="Times New Roman"/>
@@ -12889,27 +12798,7 @@
                   <w14:round/>
                 </w14:textOutline>
               </w:rPr>
-              <w:t> :.</w:t>
-            </w:r>
-            <w:proofErr w:type="gramEnd"/>
-            <w:r>
-              <w:rPr>
-                <w:rFonts w:ascii="Times New Roman" w:hAnsi="Times New Roman" w:cs="Times New Roman"/>
-                <w:color w:val="000000" w:themeColor="text1"/>
-                <w:sz w:val="24"/>
-                <w:szCs w:val="24"/>
-                <w14:shadow w14:blurRad="38100" w14:dist="19050" w14:dir="2700000" w14:sx="100000" w14:sy="100000" w14:kx="0" w14:ky="0" w14:algn="tl">
-                  <w14:schemeClr w14:val="dk1">
-                    <w14:alpha w14:val="60000"/>
-                  </w14:schemeClr>
-                </w14:shadow>
-                <w14:textOutline w14:w="0" w14:cap="flat" w14:cmpd="sng" w14:algn="ctr">
-                  <w14:noFill/>
-                  <w14:prstDash w14:val="solid"/>
-                  <w14:round/>
-                </w14:textOutline>
-              </w:rPr>
-              <w:t xml:space="preserve"> </w:t>
+              <w:t xml:space="preserve"> :. </w:t>
             </w:r>
             <w:r>
               <w:rPr>
@@ -13823,7 +13712,7 @@
           <w:lang w:val="en-GB"/>
         </w:rPr>
         <w:lastRenderedPageBreak/>
-        <w:t>Nouvelle correction</w:t>
+        <w:t>Correction pour le 26/03</w:t>
       </w:r>
     </w:p>
     <w:p>
@@ -14018,15 +13907,6 @@
           <w:lang w:val="en-GB"/>
         </w:rPr>
       </w:pPr>
-      <w:r>
-        <w:rPr>
-          <w:b/>
-          <w:bCs/>
-          <w:u w:val="single"/>
-          <w:lang w:val="en-GB"/>
-        </w:rPr>
-        <w:br w:type="page"/>
-      </w:r>
     </w:p>
     <w:p>
       <w:pPr>
@@ -14040,19 +13920,144 @@
     </w:p>
     <w:p>
       <w:pPr>
-        <w:pStyle w:val="Titre3"/>
         <w:rPr>
+          <w:b/>
+          <w:bCs/>
+          <w:u w:val="single"/>
           <w:lang w:val="en-GB"/>
         </w:rPr>
       </w:pPr>
-      <w:proofErr w:type="spellStart"/>
+    </w:p>
+    <w:p>
+      <w:pPr>
+        <w:rPr>
+          <w:b/>
+          <w:bCs/>
+          <w:u w:val="single"/>
+          <w:lang w:val="en-GB"/>
+        </w:rPr>
+      </w:pPr>
+    </w:p>
+    <w:p>
+      <w:pPr>
+        <w:rPr>
+          <w:b/>
+          <w:bCs/>
+          <w:u w:val="single"/>
+          <w:lang w:val="en-GB"/>
+        </w:rPr>
+      </w:pPr>
+    </w:p>
+    <w:p>
+      <w:pPr>
+        <w:rPr>
+          <w:b/>
+          <w:bCs/>
+          <w:u w:val="single"/>
+          <w:lang w:val="en-GB"/>
+        </w:rPr>
+      </w:pPr>
+    </w:p>
+    <w:p>
+      <w:pPr>
+        <w:rPr>
+          <w:b/>
+          <w:bCs/>
+          <w:u w:val="single"/>
+          <w:lang w:val="en-GB"/>
+        </w:rPr>
+      </w:pPr>
       <w:r>
         <w:rPr>
+          <w:b/>
+          <w:bCs/>
+          <w:u w:val="single"/>
           <w:lang w:val="en-GB"/>
         </w:rPr>
+        <w:br w:type="page"/>
+      </w:r>
+    </w:p>
+    <w:p>
+      <w:pPr>
+        <w:pStyle w:val="Titre5"/>
+      </w:pPr>
+      <w:r>
+        <w:lastRenderedPageBreak/>
+        <w:t>Correction 26/03 (avec Monsieur M</w:t>
+      </w:r>
+      <w:r>
+        <w:t>asset)</w:t>
+      </w:r>
+    </w:p>
+    <w:p>
+      <w:pPr>
+        <w:pStyle w:val="Titre5"/>
+      </w:pPr>
+    </w:p>
+    <w:p>
+      <w:pPr>
+        <w:pStyle w:val="Titre5"/>
+      </w:pPr>
+      <w:r>
+        <w:rPr>
+          <w:noProof/>
+        </w:rPr>
+        <w:drawing>
+          <wp:inline distT="0" distB="0" distL="0" distR="0" wp14:anchorId="16D44CAC" wp14:editId="520CF5C6">
+            <wp:extent cx="5760720" cy="8032750"/>
+            <wp:effectExtent l="0" t="0" r="0" b="6350"/>
+            <wp:docPr id="36" name="Image 36"/>
+            <wp:cNvGraphicFramePr>
+              <a:graphicFrameLocks xmlns:a="http://schemas.openxmlformats.org/drawingml/2006/main" noChangeAspect="1"/>
+            </wp:cNvGraphicFramePr>
+            <a:graphic xmlns:a="http://schemas.openxmlformats.org/drawingml/2006/main">
+              <a:graphicData uri="http://schemas.openxmlformats.org/drawingml/2006/picture">
+                <pic:pic xmlns:pic="http://schemas.openxmlformats.org/drawingml/2006/picture">
+                  <pic:nvPicPr>
+                    <pic:cNvPr id="1" name=""/>
+                    <pic:cNvPicPr/>
+                  </pic:nvPicPr>
+                  <pic:blipFill>
+                    <a:blip r:embed="rId13"/>
+                    <a:stretch>
+                      <a:fillRect/>
+                    </a:stretch>
+                  </pic:blipFill>
+                  <pic:spPr>
+                    <a:xfrm>
+                      <a:off x="0" y="0"/>
+                      <a:ext cx="5760720" cy="8032750"/>
+                    </a:xfrm>
+                    <a:prstGeom prst="rect">
+                      <a:avLst/>
+                    </a:prstGeom>
+                  </pic:spPr>
+                </pic:pic>
+              </a:graphicData>
+            </a:graphic>
+          </wp:inline>
+        </w:drawing>
+      </w:r>
+      <w:r>
+        <w:br w:type="page"/>
+      </w:r>
+    </w:p>
+    <w:p>
+      <w:pPr>
+        <w:rPr>
+          <w:b/>
+          <w:bCs/>
+          <w:u w:val="single"/>
+        </w:rPr>
+      </w:pPr>
+    </w:p>
+    <w:p>
+      <w:pPr>
+        <w:pStyle w:val="Titre3"/>
+      </w:pPr>
+      <w:r>
         <w:t>Scénarios</w:t>
       </w:r>
-      <w:proofErr w:type="spellEnd"/>
     </w:p>
     <w:tbl>
       <w:tblPr>
@@ -14124,7 +14129,6 @@
                 <w:lang w:val="en-GB"/>
               </w:rPr>
             </w:pPr>
-            <w:proofErr w:type="gramStart"/>
             <w:r>
               <w:rPr>
                 <w:b/>
@@ -14151,7 +14155,6 @@
               </w:rPr>
               <w:t>:</w:t>
             </w:r>
-            <w:proofErr w:type="gramEnd"/>
           </w:p>
           <w:p>
             <w:pPr>
@@ -14517,20 +14520,57 @@
                 <w:szCs w:val="24"/>
                 <w:lang w:val="en-GB"/>
               </w:rPr>
-              <w:t xml:space="preserve">Case </w:t>
-            </w:r>
-            <w:proofErr w:type="gramStart"/>
-            <w:r>
-              <w:rPr>
-                <w:b/>
-                <w:bCs/>
-                <w:sz w:val="24"/>
-                <w:szCs w:val="24"/>
-                <w:lang w:val="en-GB"/>
-              </w:rPr>
-              <w:t>A :</w:t>
-            </w:r>
-            <w:proofErr w:type="gramEnd"/>
+              <w:t xml:space="preserve">Case A : </w:t>
+            </w:r>
+          </w:p>
+          <w:p>
+            <w:pPr>
+              <w:rPr>
+                <w:sz w:val="24"/>
+                <w:szCs w:val="24"/>
+                <w:lang w:val="en-GB"/>
+              </w:rPr>
+            </w:pPr>
+            <w:r>
+              <w:rPr>
+                <w:sz w:val="24"/>
+                <w:szCs w:val="24"/>
+                <w:lang w:val="en-GB"/>
+              </w:rPr>
+              <w:tab/>
+            </w:r>
+            <w:r>
+              <w:rPr>
+                <w:b/>
+                <w:bCs/>
+                <w:sz w:val="24"/>
+                <w:szCs w:val="24"/>
+                <w:lang w:val="en-GB"/>
+              </w:rPr>
+              <w:t xml:space="preserve">Case B : </w:t>
+            </w:r>
+          </w:p>
+          <w:p>
+            <w:pPr>
+              <w:spacing w:line="256" w:lineRule="auto"/>
+              <w:rPr>
+                <w:b/>
+                <w:bCs/>
+                <w:sz w:val="24"/>
+                <w:szCs w:val="24"/>
+                <w:lang w:val="en-GB"/>
+              </w:rPr>
+            </w:pPr>
+            <w:r>
+              <w:rPr>
+                <w:b/>
+                <w:bCs/>
+                <w:sz w:val="24"/>
+                <w:szCs w:val="24"/>
+                <w:lang w:val="en-GB"/>
+              </w:rPr>
+              <w:t xml:space="preserve">            </w:t>
+            </w:r>
             <w:r>
               <w:rPr>
                 <w:b/>
@@ -14541,109 +14581,16 @@
               </w:rPr>
               <w:t xml:space="preserve"> </w:t>
             </w:r>
-          </w:p>
-          <w:p>
-            <w:pPr>
-              <w:rPr>
-                <w:sz w:val="24"/>
-                <w:szCs w:val="24"/>
-                <w:lang w:val="en-GB"/>
-              </w:rPr>
-            </w:pPr>
-            <w:r>
-              <w:rPr>
-                <w:sz w:val="24"/>
-                <w:szCs w:val="24"/>
-                <w:lang w:val="en-GB"/>
-              </w:rPr>
-              <w:tab/>
-            </w:r>
-            <w:r>
-              <w:rPr>
-                <w:b/>
-                <w:bCs/>
-                <w:sz w:val="24"/>
-                <w:szCs w:val="24"/>
-                <w:lang w:val="en-GB"/>
-              </w:rPr>
-              <w:t xml:space="preserve">Case </w:t>
-            </w:r>
-            <w:proofErr w:type="gramStart"/>
-            <w:r>
-              <w:rPr>
-                <w:b/>
-                <w:bCs/>
-                <w:sz w:val="24"/>
-                <w:szCs w:val="24"/>
-                <w:lang w:val="en-GB"/>
-              </w:rPr>
-              <w:t>B :</w:t>
-            </w:r>
-            <w:proofErr w:type="gramEnd"/>
-            <w:r>
-              <w:rPr>
-                <w:b/>
-                <w:bCs/>
-                <w:sz w:val="24"/>
-                <w:szCs w:val="24"/>
-                <w:lang w:val="en-GB"/>
-              </w:rPr>
-              <w:t xml:space="preserve"> </w:t>
-            </w:r>
-          </w:p>
-          <w:p>
-            <w:pPr>
-              <w:spacing w:line="256" w:lineRule="auto"/>
-              <w:rPr>
-                <w:b/>
-                <w:bCs/>
-                <w:sz w:val="24"/>
-                <w:szCs w:val="24"/>
-                <w:lang w:val="en-GB"/>
-              </w:rPr>
-            </w:pPr>
-            <w:r>
-              <w:rPr>
-                <w:b/>
-                <w:bCs/>
-                <w:sz w:val="24"/>
-                <w:szCs w:val="24"/>
-                <w:lang w:val="en-GB"/>
-              </w:rPr>
-              <w:t xml:space="preserve">            </w:t>
-            </w:r>
-            <w:r>
-              <w:rPr>
-                <w:b/>
-                <w:bCs/>
-                <w:sz w:val="24"/>
-                <w:szCs w:val="24"/>
-                <w:lang w:val="en-GB"/>
-              </w:rPr>
-              <w:t xml:space="preserve"> </w:t>
-            </w:r>
-            <w:r>
-              <w:rPr>
-                <w:b/>
-                <w:bCs/>
-                <w:sz w:val="24"/>
-                <w:szCs w:val="24"/>
-                <w:lang w:val="en-GB"/>
-              </w:rPr>
-              <w:t xml:space="preserve">Case </w:t>
-            </w:r>
-            <w:proofErr w:type="gramStart"/>
-            <w:r>
-              <w:rPr>
-                <w:b/>
-                <w:bCs/>
-                <w:sz w:val="24"/>
-                <w:szCs w:val="24"/>
-                <w:lang w:val="en-GB"/>
-              </w:rPr>
-              <w:t>C :</w:t>
-            </w:r>
-            <w:proofErr w:type="gramEnd"/>
+            <w:r>
+              <w:rPr>
+                <w:b/>
+                <w:bCs/>
+                <w:sz w:val="24"/>
+                <w:szCs w:val="24"/>
+                <w:lang w:val="en-GB"/>
+              </w:rPr>
+              <w:t>Case C :</w:t>
+            </w:r>
           </w:p>
           <w:p>
             <w:pPr>
@@ -15134,25 +15081,7 @@
                 <w:szCs w:val="24"/>
                 <w:lang w:val="en-GB"/>
               </w:rPr>
-              <w:t xml:space="preserve"> </w:t>
-            </w:r>
-            <w:proofErr w:type="gramStart"/>
-            <w:r>
-              <w:rPr>
-                <w:sz w:val="24"/>
-                <w:szCs w:val="24"/>
-                <w:lang w:val="en-GB"/>
-              </w:rPr>
-              <w:t>( if</w:t>
-            </w:r>
-            <w:proofErr w:type="gramEnd"/>
-            <w:r>
-              <w:rPr>
-                <w:sz w:val="24"/>
-                <w:szCs w:val="24"/>
-                <w:lang w:val="en-GB"/>
-              </w:rPr>
-              <w:t xml:space="preserve"> does it exist ? )</w:t>
+              <w:t xml:space="preserve"> ( if does it exist ? )</w:t>
             </w:r>
           </w:p>
           <w:p>
@@ -15486,53 +15415,25 @@
                 <w:szCs w:val="24"/>
                 <w:lang w:val="en-GB"/>
               </w:rPr>
-              <w:t xml:space="preserve">                      Screen 1/2/3. </w:t>
-            </w:r>
-            <w:proofErr w:type="gramStart"/>
-            <w:r>
-              <w:rPr>
-                <w:sz w:val="24"/>
-                <w:szCs w:val="24"/>
-                <w:lang w:val="en-GB"/>
-              </w:rPr>
-              <w:t>User</w:t>
-            </w:r>
-            <w:proofErr w:type="gramEnd"/>
-            <w:r>
-              <w:rPr>
-                <w:sz w:val="24"/>
-                <w:szCs w:val="24"/>
-                <w:lang w:val="en-GB"/>
-              </w:rPr>
-              <w:t xml:space="preserve"> click on Sign-up </w:t>
-            </w:r>
-          </w:p>
-          <w:p>
-            <w:pPr>
-              <w:rPr>
-                <w:sz w:val="24"/>
-                <w:szCs w:val="24"/>
-                <w:lang w:val="en-GB"/>
-              </w:rPr>
-            </w:pPr>
-            <w:r>
-              <w:rPr>
-                <w:sz w:val="24"/>
-                <w:szCs w:val="24"/>
-                <w:lang w:val="en-GB"/>
-              </w:rPr>
-              <w:t xml:space="preserve">                                       Go to CREATE ACCOUNT (UC_</w:t>
-            </w:r>
-            <w:proofErr w:type="gramStart"/>
-            <w:r>
-              <w:rPr>
-                <w:sz w:val="24"/>
-                <w:szCs w:val="24"/>
-                <w:lang w:val="en-GB"/>
-              </w:rPr>
-              <w:t>2 )</w:t>
-            </w:r>
-            <w:proofErr w:type="gramEnd"/>
+              <w:t xml:space="preserve">                      Screen 1/2/3. User click on Sign-up </w:t>
+            </w:r>
+          </w:p>
+          <w:p>
+            <w:pPr>
+              <w:rPr>
+                <w:sz w:val="24"/>
+                <w:szCs w:val="24"/>
+                <w:lang w:val="en-GB"/>
+              </w:rPr>
+            </w:pPr>
+            <w:r>
+              <w:rPr>
+                <w:sz w:val="24"/>
+                <w:szCs w:val="24"/>
+                <w:lang w:val="en-GB"/>
+              </w:rPr>
+              <w:t xml:space="preserve">                                       Go to CREATE ACCOUNT (UC_2 )</w:t>
+            </w:r>
           </w:p>
           <w:p>
             <w:pPr>
@@ -15569,53 +15470,25 @@
                 <w:szCs w:val="24"/>
                 <w:lang w:val="en-GB"/>
               </w:rPr>
-              <w:t xml:space="preserve">                      Screen 1/2/3. </w:t>
-            </w:r>
-            <w:proofErr w:type="gramStart"/>
-            <w:r>
-              <w:rPr>
-                <w:sz w:val="24"/>
-                <w:szCs w:val="24"/>
-                <w:lang w:val="en-GB"/>
-              </w:rPr>
-              <w:t>User</w:t>
-            </w:r>
-            <w:proofErr w:type="gramEnd"/>
-            <w:r>
-              <w:rPr>
-                <w:sz w:val="24"/>
-                <w:szCs w:val="24"/>
-                <w:lang w:val="en-GB"/>
-              </w:rPr>
-              <w:t xml:space="preserve"> click on Login </w:t>
-            </w:r>
-          </w:p>
-          <w:p>
-            <w:pPr>
-              <w:rPr>
-                <w:sz w:val="24"/>
-                <w:szCs w:val="24"/>
-                <w:lang w:val="en-GB"/>
-              </w:rPr>
-            </w:pPr>
-            <w:r>
-              <w:rPr>
-                <w:sz w:val="24"/>
-                <w:szCs w:val="24"/>
-                <w:lang w:val="en-GB"/>
-              </w:rPr>
-              <w:t xml:space="preserve">                                       Go to AUTHENTICATION (UC_</w:t>
-            </w:r>
-            <w:proofErr w:type="gramStart"/>
-            <w:r>
-              <w:rPr>
-                <w:sz w:val="24"/>
-                <w:szCs w:val="24"/>
-                <w:lang w:val="en-GB"/>
-              </w:rPr>
-              <w:t>3 )</w:t>
-            </w:r>
-            <w:proofErr w:type="gramEnd"/>
+              <w:t xml:space="preserve">                      Screen 1/2/3. User click on Login </w:t>
+            </w:r>
+          </w:p>
+          <w:p>
+            <w:pPr>
+              <w:rPr>
+                <w:sz w:val="24"/>
+                <w:szCs w:val="24"/>
+                <w:lang w:val="en-GB"/>
+              </w:rPr>
+            </w:pPr>
+            <w:r>
+              <w:rPr>
+                <w:sz w:val="24"/>
+                <w:szCs w:val="24"/>
+                <w:lang w:val="en-GB"/>
+              </w:rPr>
+              <w:t xml:space="preserve">                                       Go to AUTHENTICATION (UC_3 )</w:t>
+            </w:r>
           </w:p>
           <w:p>
             <w:pPr>
@@ -15853,7 +15726,7 @@
                     <pic:cNvPicPr/>
                   </pic:nvPicPr>
                   <pic:blipFill>
-                    <a:blip r:embed="rId13"/>
+                    <a:blip r:embed="rId14"/>
                     <a:stretch>
                       <a:fillRect/>
                     </a:stretch>
@@ -15909,7 +15782,7 @@
                     <pic:cNvPicPr/>
                   </pic:nvPicPr>
                   <pic:blipFill>
-                    <a:blip r:embed="rId14"/>
+                    <a:blip r:embed="rId15"/>
                     <a:stretch>
                       <a:fillRect/>
                     </a:stretch>
@@ -15964,7 +15837,7 @@
                     <pic:cNvPicPr/>
                   </pic:nvPicPr>
                   <pic:blipFill>
-                    <a:blip r:embed="rId15"/>
+                    <a:blip r:embed="rId16"/>
                     <a:stretch>
                       <a:fillRect/>
                     </a:stretch>
@@ -16013,7 +15886,7 @@
                     <pic:cNvPicPr/>
                   </pic:nvPicPr>
                   <pic:blipFill>
-                    <a:blip r:embed="rId16"/>
+                    <a:blip r:embed="rId17"/>
                     <a:stretch>
                       <a:fillRect/>
                     </a:stretch>
@@ -16483,25 +16356,7 @@
                 <w:szCs w:val="24"/>
                 <w:lang w:val="en-GB"/>
               </w:rPr>
-              <w:t xml:space="preserve"> </w:t>
-            </w:r>
-            <w:proofErr w:type="gramStart"/>
-            <w:r>
-              <w:rPr>
-                <w:sz w:val="24"/>
-                <w:szCs w:val="24"/>
-                <w:lang w:val="en-GB"/>
-              </w:rPr>
-              <w:t>( if</w:t>
-            </w:r>
-            <w:proofErr w:type="gramEnd"/>
-            <w:r>
-              <w:rPr>
-                <w:sz w:val="24"/>
-                <w:szCs w:val="24"/>
-                <w:lang w:val="en-GB"/>
-              </w:rPr>
-              <w:t xml:space="preserve"> does it exist ? )</w:t>
+              <w:t xml:space="preserve"> ( if does it exist ? )</w:t>
             </w:r>
             <w:r>
               <w:rPr>
@@ -17035,25 +16890,7 @@
                 <w:szCs w:val="24"/>
                 <w:lang w:val="en-GB"/>
               </w:rPr>
-              <w:t xml:space="preserve">                                       Disconnect the user. </w:t>
-            </w:r>
-            <w:proofErr w:type="gramStart"/>
-            <w:r>
-              <w:rPr>
-                <w:sz w:val="24"/>
-                <w:szCs w:val="24"/>
-                <w:lang w:val="en-GB"/>
-              </w:rPr>
-              <w:t>( Boolean</w:t>
-            </w:r>
-            <w:proofErr w:type="gramEnd"/>
-            <w:r>
-              <w:rPr>
-                <w:sz w:val="24"/>
-                <w:szCs w:val="24"/>
-                <w:lang w:val="en-GB"/>
-              </w:rPr>
-              <w:t>? )</w:t>
+              <w:t xml:space="preserve">                                       Disconnect the user. ( Boolean? )</w:t>
             </w:r>
           </w:p>
           <w:p>
@@ -17211,7 +17048,7 @@
                     <pic:cNvPicPr/>
                   </pic:nvPicPr>
                   <pic:blipFill rotWithShape="1">
-                    <a:blip r:embed="rId17"/>
+                    <a:blip r:embed="rId18"/>
                     <a:srcRect l="6233" t="4260" r="9258" b="6831"/>
                     <a:stretch/>
                   </pic:blipFill>
@@ -17620,25 +17457,7 @@
                 <w:szCs w:val="24"/>
                 <w:lang w:val="en-GB"/>
               </w:rPr>
-              <w:t xml:space="preserve"> </w:t>
-            </w:r>
-            <w:proofErr w:type="gramStart"/>
-            <w:r>
-              <w:rPr>
-                <w:sz w:val="24"/>
-                <w:szCs w:val="24"/>
-                <w:lang w:val="en-GB"/>
-              </w:rPr>
-              <w:t>( if</w:t>
-            </w:r>
-            <w:proofErr w:type="gramEnd"/>
-            <w:r>
-              <w:rPr>
-                <w:sz w:val="24"/>
-                <w:szCs w:val="24"/>
-                <w:lang w:val="en-GB"/>
-              </w:rPr>
-              <w:t xml:space="preserve"> does it exist )</w:t>
+              <w:t xml:space="preserve"> ( if does it exist )</w:t>
             </w:r>
             <w:r>
               <w:rPr>
@@ -18264,7 +18083,7 @@
                     <pic:cNvPicPr/>
                   </pic:nvPicPr>
                   <pic:blipFill>
-                    <a:blip r:embed="rId18"/>
+                    <a:blip r:embed="rId19"/>
                     <a:stretch>
                       <a:fillRect/>
                     </a:stretch>
@@ -18629,6 +18448,25 @@
           </w:p>
           <w:p>
             <w:pPr>
+              <w:spacing w:line="256" w:lineRule="auto"/>
+              <w:ind w:left="1080"/>
+              <w:rPr>
+                <w:sz w:val="24"/>
+                <w:szCs w:val="24"/>
+                <w:lang w:val="en-GB"/>
+              </w:rPr>
+            </w:pPr>
+            <w:r>
+              <w:rPr>
+                <w:sz w:val="24"/>
+                <w:szCs w:val="24"/>
+                <w:lang w:val="en-GB"/>
+              </w:rPr>
+              <w:t xml:space="preserve">2. The customer should have at least one order in this restaurant. </w:t>
+            </w:r>
+          </w:p>
+          <w:p>
+            <w:pPr>
               <w:rPr>
                 <w:sz w:val="24"/>
                 <w:szCs w:val="24"/>
@@ -19172,7 +19010,7 @@
                     <pic:cNvPicPr/>
                   </pic:nvPicPr>
                   <pic:blipFill>
-                    <a:blip r:embed="rId19"/>
+                    <a:blip r:embed="rId20"/>
                     <a:stretch>
                       <a:fillRect/>
                     </a:stretch>
@@ -19672,25 +19510,7 @@
                 <w:szCs w:val="24"/>
                 <w:lang w:val="en-GB"/>
               </w:rPr>
-              <w:t xml:space="preserve"> The restorer </w:t>
-            </w:r>
-            <w:proofErr w:type="gramStart"/>
-            <w:r>
-              <w:rPr>
-                <w:sz w:val="24"/>
-                <w:szCs w:val="24"/>
-                <w:lang w:val="en-GB"/>
-              </w:rPr>
-              <w:t>click</w:t>
-            </w:r>
-            <w:proofErr w:type="gramEnd"/>
-            <w:r>
-              <w:rPr>
-                <w:sz w:val="24"/>
-                <w:szCs w:val="24"/>
-                <w:lang w:val="en-GB"/>
-              </w:rPr>
-              <w:t xml:space="preserve"> on “add restaurant”.</w:t>
+              <w:t xml:space="preserve"> The restorer click on “add restaurant”.</w:t>
             </w:r>
             <w:r>
               <w:rPr>
@@ -19747,18 +19567,8 @@
                 <w:szCs w:val="24"/>
                 <w:lang w:val="en-GB"/>
               </w:rPr>
-              <w:t xml:space="preserve">ID created </w:t>
-            </w:r>
-            <w:proofErr w:type="gramStart"/>
-            <w:r>
-              <w:rPr>
-                <w:sz w:val="24"/>
-                <w:szCs w:val="24"/>
-                <w:lang w:val="en-GB"/>
-              </w:rPr>
-              <w:t>( increment</w:t>
-            </w:r>
-            <w:proofErr w:type="gramEnd"/>
+              <w:t>ID created ( increment</w:t>
+            </w:r>
             <w:r>
               <w:rPr>
                 <w:sz w:val="24"/>
@@ -20070,7 +19880,7 @@
                     <pic:cNvPicPr/>
                   </pic:nvPicPr>
                   <pic:blipFill>
-                    <a:blip r:embed="rId20"/>
+                    <a:blip r:embed="rId21"/>
                     <a:stretch>
                       <a:fillRect/>
                     </a:stretch>
@@ -20619,25 +20429,7 @@
                 <w:szCs w:val="24"/>
                 <w:lang w:val="en-GB"/>
               </w:rPr>
-              <w:t xml:space="preserve">The customer </w:t>
-            </w:r>
-            <w:proofErr w:type="gramStart"/>
-            <w:r>
-              <w:rPr>
-                <w:sz w:val="24"/>
-                <w:szCs w:val="24"/>
-                <w:lang w:val="en-GB"/>
-              </w:rPr>
-              <w:t>click</w:t>
-            </w:r>
-            <w:proofErr w:type="gramEnd"/>
-            <w:r>
-              <w:rPr>
-                <w:sz w:val="24"/>
-                <w:szCs w:val="24"/>
-                <w:lang w:val="en-GB"/>
-              </w:rPr>
-              <w:t xml:space="preserve"> triangle button</w:t>
+              <w:t>The customer click triangle button</w:t>
             </w:r>
             <w:r>
               <w:rPr>
@@ -20693,25 +20485,7 @@
                 <w:szCs w:val="24"/>
                 <w:lang w:val="en-GB"/>
               </w:rPr>
-              <w:t>UC_</w:t>
-            </w:r>
-            <w:proofErr w:type="gramStart"/>
-            <w:r>
-              <w:rPr>
-                <w:sz w:val="24"/>
-                <w:szCs w:val="24"/>
-                <w:lang w:val="en-GB"/>
-              </w:rPr>
-              <w:t>03  (</w:t>
-            </w:r>
-            <w:proofErr w:type="gramEnd"/>
-            <w:r>
-              <w:rPr>
-                <w:sz w:val="24"/>
-                <w:szCs w:val="24"/>
-                <w:lang w:val="en-GB"/>
-              </w:rPr>
-              <w:t>Authentication)</w:t>
+              <w:t>UC_03  (Authentication)</w:t>
             </w:r>
           </w:p>
         </w:tc>
@@ -20758,7 +20532,7 @@
                     <pic:cNvPicPr/>
                   </pic:nvPicPr>
                   <pic:blipFill>
-                    <a:blip r:embed="rId21"/>
+                    <a:blip r:embed="rId22"/>
                     <a:stretch>
                       <a:fillRect/>
                     </a:stretch>
@@ -21186,25 +20960,7 @@
                 <w:lang w:val="en-GB"/>
               </w:rPr>
               <w:tab/>
-              <w:t xml:space="preserve">5. The account is </w:t>
-            </w:r>
-            <w:proofErr w:type="gramStart"/>
-            <w:r>
-              <w:rPr>
-                <w:sz w:val="24"/>
-                <w:szCs w:val="24"/>
-                <w:lang w:val="en-GB"/>
-              </w:rPr>
-              <w:t>created</w:t>
-            </w:r>
-            <w:proofErr w:type="gramEnd"/>
-            <w:r>
-              <w:rPr>
-                <w:sz w:val="24"/>
-                <w:szCs w:val="24"/>
-                <w:lang w:val="en-GB"/>
-              </w:rPr>
-              <w:t xml:space="preserve"> and the </w:t>
+              <w:t xml:space="preserve">5. The account is created and the </w:t>
             </w:r>
             <w:r>
               <w:rPr>
@@ -21302,29 +21058,7 @@
                 <w:szCs w:val="24"/>
                 <w:lang w:val="en-GB"/>
               </w:rPr>
-              <w:t xml:space="preserve">Case </w:t>
-            </w:r>
-            <w:proofErr w:type="gramStart"/>
-            <w:r>
-              <w:rPr>
-                <w:b/>
-                <w:bCs/>
-                <w:sz w:val="24"/>
-                <w:szCs w:val="24"/>
-                <w:lang w:val="en-GB"/>
-              </w:rPr>
-              <w:t>A :</w:t>
-            </w:r>
-            <w:proofErr w:type="gramEnd"/>
-            <w:r>
-              <w:rPr>
-                <w:b/>
-                <w:bCs/>
-                <w:sz w:val="24"/>
-                <w:szCs w:val="24"/>
-                <w:lang w:val="en-GB"/>
-              </w:rPr>
-              <w:t xml:space="preserve"> </w:t>
+              <w:t xml:space="preserve">Case A : </w:t>
             </w:r>
           </w:p>
           <w:p>
@@ -21493,29 +21227,7 @@
                 <w:szCs w:val="24"/>
                 <w:lang w:val="en-GB"/>
               </w:rPr>
-              <w:t xml:space="preserve">Case </w:t>
-            </w:r>
-            <w:proofErr w:type="gramStart"/>
-            <w:r>
-              <w:rPr>
-                <w:b/>
-                <w:bCs/>
-                <w:sz w:val="24"/>
-                <w:szCs w:val="24"/>
-                <w:lang w:val="en-GB"/>
-              </w:rPr>
-              <w:t>B :</w:t>
-            </w:r>
-            <w:proofErr w:type="gramEnd"/>
-            <w:r>
-              <w:rPr>
-                <w:b/>
-                <w:bCs/>
-                <w:sz w:val="24"/>
-                <w:szCs w:val="24"/>
-                <w:lang w:val="en-GB"/>
-              </w:rPr>
-              <w:t xml:space="preserve"> </w:t>
+              <w:t xml:space="preserve">Case B : </w:t>
             </w:r>
           </w:p>
           <w:p>
@@ -21697,20 +21409,8 @@
                 <w:szCs w:val="24"/>
                 <w:lang w:val="en-GB"/>
               </w:rPr>
-              <w:t xml:space="preserve">             Case </w:t>
-            </w:r>
-            <w:proofErr w:type="gramStart"/>
-            <w:r>
-              <w:rPr>
-                <w:b/>
-                <w:bCs/>
-                <w:sz w:val="24"/>
-                <w:szCs w:val="24"/>
-                <w:lang w:val="en-GB"/>
-              </w:rPr>
-              <w:t>C :</w:t>
-            </w:r>
-            <w:proofErr w:type="gramEnd"/>
+              <w:t xml:space="preserve">             Case C :</w:t>
+            </w:r>
           </w:p>
           <w:p>
             <w:pPr>
@@ -23089,7 +22789,6 @@
               </w:rPr>
               <w:t xml:space="preserve">Case </w:t>
             </w:r>
-            <w:proofErr w:type="gramStart"/>
             <w:r>
               <w:rPr>
                 <w:b/>
@@ -23108,18 +22807,7 @@
                 <w:szCs w:val="24"/>
                 <w:lang w:val="en-GB"/>
               </w:rPr>
-              <w:t xml:space="preserve"> :</w:t>
-            </w:r>
-            <w:proofErr w:type="gramEnd"/>
-            <w:r>
-              <w:rPr>
-                <w:b/>
-                <w:bCs/>
-                <w:sz w:val="24"/>
-                <w:szCs w:val="24"/>
-                <w:lang w:val="en-GB"/>
-              </w:rPr>
-              <w:t xml:space="preserve"> </w:t>
+              <w:t xml:space="preserve"> : </w:t>
             </w:r>
           </w:p>
           <w:p>
@@ -23206,7 +22894,6 @@
               </w:rPr>
               <w:t xml:space="preserve">             Case </w:t>
             </w:r>
-            <w:proofErr w:type="gramStart"/>
             <w:r>
               <w:rPr>
                 <w:b/>
@@ -23227,7 +22914,6 @@
               </w:rPr>
               <w:t xml:space="preserve"> :</w:t>
             </w:r>
-            <w:proofErr w:type="gramEnd"/>
           </w:p>
           <w:p>
             <w:pPr>
@@ -23456,28 +23142,207 @@
                 <w:lang w:val="en-GB"/>
               </w:rPr>
               <w:lastRenderedPageBreak/>
-              <w:t xml:space="preserve">Manage </w:t>
-            </w:r>
-            <w:proofErr w:type="gramStart"/>
-            <w:r>
-              <w:rPr>
-                <w:b/>
-                <w:bCs/>
-                <w:i/>
-                <w:iCs/>
-                <w:sz w:val="24"/>
-                <w:szCs w:val="24"/>
-                <w:lang w:val="en-GB"/>
-              </w:rPr>
-              <w:t>account</w:t>
-            </w:r>
-            <w:proofErr w:type="gramEnd"/>
-            <w:r>
-              <w:rPr>
-                <w:b/>
-                <w:bCs/>
-                <w:i/>
-                <w:iCs/>
+              <w:t xml:space="preserve">Manage account </w:t>
+            </w:r>
+          </w:p>
+          <w:p>
+            <w:pPr>
+              <w:rPr>
+                <w:b/>
+                <w:bCs/>
+                <w:sz w:val="24"/>
+                <w:szCs w:val="24"/>
+                <w:lang w:val="en-GB"/>
+              </w:rPr>
+            </w:pPr>
+          </w:p>
+          <w:p>
+            <w:pPr>
+              <w:rPr>
+                <w:sz w:val="24"/>
+                <w:szCs w:val="24"/>
+                <w:lang w:val="en-GB"/>
+              </w:rPr>
+            </w:pPr>
+            <w:r>
+              <w:rPr>
+                <w:b/>
+                <w:bCs/>
+                <w:sz w:val="24"/>
+                <w:szCs w:val="24"/>
+                <w:lang w:val="en-GB"/>
+              </w:rPr>
+              <w:t>Identifier</w:t>
+            </w:r>
+            <w:r>
+              <w:rPr>
+                <w:sz w:val="24"/>
+                <w:szCs w:val="24"/>
+                <w:lang w:val="en-GB"/>
+              </w:rPr>
+              <w:t>:</w:t>
+            </w:r>
+          </w:p>
+          <w:p>
+            <w:pPr>
+              <w:rPr>
+                <w:sz w:val="24"/>
+                <w:szCs w:val="24"/>
+                <w:lang w:val="en-GB"/>
+              </w:rPr>
+            </w:pPr>
+            <w:r>
+              <w:rPr>
+                <w:sz w:val="24"/>
+                <w:szCs w:val="24"/>
+                <w:lang w:val="en-GB"/>
+              </w:rPr>
+              <w:t>UC_</w:t>
+            </w:r>
+            <w:r>
+              <w:rPr>
+                <w:sz w:val="24"/>
+                <w:szCs w:val="24"/>
+                <w:lang w:val="en-GB"/>
+              </w:rPr>
+              <w:t>09</w:t>
+            </w:r>
+          </w:p>
+          <w:p>
+            <w:pPr>
+              <w:rPr>
+                <w:b/>
+                <w:bCs/>
+                <w:sz w:val="24"/>
+                <w:szCs w:val="24"/>
+                <w:lang w:val="en-GB"/>
+              </w:rPr>
+            </w:pPr>
+          </w:p>
+          <w:p>
+            <w:pPr>
+              <w:rPr>
+                <w:sz w:val="24"/>
+                <w:szCs w:val="24"/>
+                <w:lang w:val="en-GB"/>
+              </w:rPr>
+            </w:pPr>
+            <w:r>
+              <w:rPr>
+                <w:b/>
+                <w:bCs/>
+                <w:sz w:val="24"/>
+                <w:szCs w:val="24"/>
+                <w:lang w:val="en-GB"/>
+              </w:rPr>
+              <w:t>Actors</w:t>
+            </w:r>
+            <w:r>
+              <w:rPr>
+                <w:b/>
+                <w:bCs/>
+                <w:sz w:val="24"/>
+                <w:szCs w:val="24"/>
+                <w:lang w:val="en-GB"/>
+              </w:rPr>
+              <w:t>:</w:t>
+            </w:r>
+          </w:p>
+          <w:p>
+            <w:pPr>
+              <w:rPr>
+                <w:sz w:val="24"/>
+                <w:szCs w:val="24"/>
+                <w:lang w:val="en-GB"/>
+              </w:rPr>
+            </w:pPr>
+            <w:r>
+              <w:rPr>
+                <w:sz w:val="24"/>
+                <w:szCs w:val="24"/>
+                <w:lang w:val="en-GB"/>
+              </w:rPr>
+              <w:t>Customer, restorer</w:t>
+            </w:r>
+          </w:p>
+          <w:p>
+            <w:pPr>
+              <w:rPr>
+                <w:b/>
+                <w:bCs/>
+                <w:sz w:val="24"/>
+                <w:szCs w:val="24"/>
+                <w:lang w:val="en-GB"/>
+              </w:rPr>
+            </w:pPr>
+            <w:r>
+              <w:rPr>
+                <w:b/>
+                <w:bCs/>
+                <w:sz w:val="24"/>
+                <w:szCs w:val="24"/>
+                <w:lang w:val="en-GB"/>
+              </w:rPr>
+              <w:t>Description</w:t>
+            </w:r>
+            <w:r>
+              <w:rPr>
+                <w:b/>
+                <w:bCs/>
+                <w:sz w:val="24"/>
+                <w:szCs w:val="24"/>
+                <w:lang w:val="en-GB"/>
+              </w:rPr>
+              <w:t>:</w:t>
+            </w:r>
+          </w:p>
+          <w:p>
+            <w:pPr>
+              <w:rPr>
+                <w:sz w:val="24"/>
+                <w:szCs w:val="24"/>
+                <w:lang w:val="en-GB"/>
+              </w:rPr>
+            </w:pPr>
+            <w:r>
+              <w:rPr>
+                <w:sz w:val="24"/>
+                <w:szCs w:val="24"/>
+                <w:lang w:val="en-GB"/>
+              </w:rPr>
+              <w:t xml:space="preserve"> In this use case, the user can modify/consult information about his account. </w:t>
+            </w:r>
+          </w:p>
+          <w:p>
+            <w:pPr>
+              <w:rPr>
+                <w:sz w:val="24"/>
+                <w:szCs w:val="24"/>
+                <w:lang w:val="en-GB"/>
+              </w:rPr>
+            </w:pPr>
+            <w:r>
+              <w:rPr>
+                <w:b/>
+                <w:bCs/>
+                <w:sz w:val="24"/>
+                <w:szCs w:val="24"/>
+                <w:lang w:val="en-GB"/>
+              </w:rPr>
+              <w:t>Preconditions</w:t>
+            </w:r>
+            <w:r>
+              <w:rPr>
+                <w:b/>
+                <w:bCs/>
+                <w:sz w:val="24"/>
+                <w:szCs w:val="24"/>
+                <w:lang w:val="en-GB"/>
+              </w:rPr>
+              <w:t>:</w:t>
+            </w:r>
+            <w:r>
+              <w:rPr>
                 <w:sz w:val="24"/>
                 <w:szCs w:val="24"/>
                 <w:lang w:val="en-GB"/>
@@ -23488,34 +23353,64 @@
           <w:p>
             <w:pPr>
               <w:rPr>
-                <w:b/>
-                <w:bCs/>
-                <w:sz w:val="24"/>
-                <w:szCs w:val="24"/>
-                <w:lang w:val="en-GB"/>
-              </w:rPr>
-            </w:pPr>
-          </w:p>
-          <w:p>
-            <w:pPr>
-              <w:rPr>
-                <w:sz w:val="24"/>
-                <w:szCs w:val="24"/>
-                <w:lang w:val="en-GB"/>
-              </w:rPr>
-            </w:pPr>
-            <w:r>
-              <w:rPr>
-                <w:b/>
-                <w:bCs/>
-                <w:sz w:val="24"/>
-                <w:szCs w:val="24"/>
-                <w:lang w:val="en-GB"/>
-              </w:rPr>
-              <w:t>Identifier</w:t>
-            </w:r>
-            <w:r>
-              <w:rPr>
+                <w:sz w:val="24"/>
+                <w:szCs w:val="24"/>
+                <w:lang w:val="en-GB"/>
+              </w:rPr>
+            </w:pPr>
+            <w:r>
+              <w:rPr>
+                <w:sz w:val="24"/>
+                <w:szCs w:val="24"/>
+                <w:lang w:val="en-GB"/>
+              </w:rPr>
+              <w:t xml:space="preserve"> The user is on the manage account page (by clicking on his name in the upper right corner).</w:t>
+            </w:r>
+          </w:p>
+          <w:p>
+            <w:pPr>
+              <w:rPr>
+                <w:b/>
+                <w:bCs/>
+                <w:sz w:val="24"/>
+                <w:szCs w:val="24"/>
+                <w:lang w:val="en-GB"/>
+              </w:rPr>
+            </w:pPr>
+            <w:r>
+              <w:rPr>
+                <w:b/>
+                <w:bCs/>
+                <w:sz w:val="24"/>
+                <w:szCs w:val="24"/>
+                <w:lang w:val="en-GB"/>
+              </w:rPr>
+              <w:t>As</w:t>
+            </w:r>
+            <w:r>
+              <w:rPr>
+                <w:b/>
+                <w:bCs/>
+                <w:sz w:val="24"/>
+                <w:szCs w:val="24"/>
+                <w:lang w:val="en-GB"/>
+              </w:rPr>
+              <w:t>s</w:t>
+            </w:r>
+            <w:r>
+              <w:rPr>
+                <w:b/>
+                <w:bCs/>
+                <w:sz w:val="24"/>
+                <w:szCs w:val="24"/>
+                <w:lang w:val="en-GB"/>
+              </w:rPr>
+              <w:t>umptions</w:t>
+            </w:r>
+            <w:r>
+              <w:rPr>
+                <w:b/>
+                <w:bCs/>
                 <w:sz w:val="24"/>
                 <w:szCs w:val="24"/>
                 <w:lang w:val="en-GB"/>
@@ -23526,56 +23421,43 @@
           <w:p>
             <w:pPr>
               <w:rPr>
-                <w:sz w:val="24"/>
-                <w:szCs w:val="24"/>
-                <w:lang w:val="en-GB"/>
-              </w:rPr>
-            </w:pPr>
-            <w:r>
-              <w:rPr>
-                <w:sz w:val="24"/>
-                <w:szCs w:val="24"/>
-                <w:lang w:val="en-GB"/>
-              </w:rPr>
-              <w:t>UC_</w:t>
-            </w:r>
-            <w:r>
-              <w:rPr>
-                <w:sz w:val="24"/>
-                <w:szCs w:val="24"/>
-                <w:lang w:val="en-GB"/>
-              </w:rPr>
-              <w:t>09</w:t>
-            </w:r>
-          </w:p>
-          <w:p>
-            <w:pPr>
-              <w:rPr>
-                <w:b/>
-                <w:bCs/>
-                <w:sz w:val="24"/>
-                <w:szCs w:val="24"/>
-                <w:lang w:val="en-GB"/>
-              </w:rPr>
-            </w:pPr>
-          </w:p>
-          <w:p>
-            <w:pPr>
-              <w:rPr>
-                <w:sz w:val="24"/>
-                <w:szCs w:val="24"/>
-                <w:lang w:val="en-GB"/>
-              </w:rPr>
-            </w:pPr>
-            <w:r>
-              <w:rPr>
-                <w:b/>
-                <w:bCs/>
-                <w:sz w:val="24"/>
-                <w:szCs w:val="24"/>
-                <w:lang w:val="en-GB"/>
-              </w:rPr>
-              <w:t>Actors</w:t>
+                <w:b/>
+                <w:bCs/>
+                <w:sz w:val="24"/>
+                <w:szCs w:val="24"/>
+                <w:lang w:val="en-GB"/>
+              </w:rPr>
+            </w:pPr>
+            <w:r>
+              <w:rPr>
+                <w:b/>
+                <w:bCs/>
+                <w:sz w:val="24"/>
+                <w:szCs w:val="24"/>
+                <w:lang w:val="en-GB"/>
+              </w:rPr>
+              <w:t>/</w:t>
+            </w:r>
+          </w:p>
+          <w:p>
+            <w:pPr>
+              <w:rPr>
+                <w:b/>
+                <w:bCs/>
+                <w:sz w:val="24"/>
+                <w:szCs w:val="24"/>
+                <w:lang w:val="en-GB"/>
+              </w:rPr>
+            </w:pPr>
+            <w:r>
+              <w:rPr>
+                <w:b/>
+                <w:bCs/>
+                <w:sz w:val="24"/>
+                <w:szCs w:val="24"/>
+                <w:lang w:val="en-GB"/>
+              </w:rPr>
+              <w:t>Basic course</w:t>
             </w:r>
             <w:r>
               <w:rPr>
@@ -23590,290 +23472,68 @@
           </w:p>
           <w:p>
             <w:pPr>
-              <w:rPr>
-                <w:sz w:val="24"/>
-                <w:szCs w:val="24"/>
-                <w:lang w:val="en-GB"/>
-              </w:rPr>
-            </w:pPr>
-            <w:r>
-              <w:rPr>
-                <w:sz w:val="24"/>
-                <w:szCs w:val="24"/>
-                <w:lang w:val="en-GB"/>
-              </w:rPr>
-              <w:t>Customer, restorer</w:t>
-            </w:r>
-          </w:p>
-          <w:p>
-            <w:pPr>
-              <w:rPr>
-                <w:b/>
-                <w:bCs/>
-                <w:sz w:val="24"/>
-                <w:szCs w:val="24"/>
-                <w:lang w:val="en-GB"/>
-              </w:rPr>
-            </w:pPr>
-            <w:r>
-              <w:rPr>
-                <w:b/>
-                <w:bCs/>
-                <w:sz w:val="24"/>
-                <w:szCs w:val="24"/>
-                <w:lang w:val="en-GB"/>
-              </w:rPr>
-              <w:t>Description</w:t>
-            </w:r>
-            <w:r>
-              <w:rPr>
-                <w:b/>
-                <w:bCs/>
-                <w:sz w:val="24"/>
-                <w:szCs w:val="24"/>
-                <w:lang w:val="en-GB"/>
-              </w:rPr>
-              <w:t>:</w:t>
-            </w:r>
-          </w:p>
-          <w:p>
-            <w:pPr>
-              <w:rPr>
-                <w:sz w:val="24"/>
-                <w:szCs w:val="24"/>
-                <w:lang w:val="en-GB"/>
-              </w:rPr>
-            </w:pPr>
-            <w:r>
-              <w:rPr>
-                <w:sz w:val="24"/>
-                <w:szCs w:val="24"/>
-                <w:lang w:val="en-GB"/>
-              </w:rPr>
-              <w:t xml:space="preserve"> In this use case, the user can modify/consult information about his account. </w:t>
-            </w:r>
-          </w:p>
-          <w:p>
-            <w:pPr>
-              <w:rPr>
-                <w:sz w:val="24"/>
-                <w:szCs w:val="24"/>
-                <w:lang w:val="en-GB"/>
-              </w:rPr>
-            </w:pPr>
-            <w:r>
-              <w:rPr>
-                <w:b/>
-                <w:bCs/>
-                <w:sz w:val="24"/>
-                <w:szCs w:val="24"/>
-                <w:lang w:val="en-GB"/>
-              </w:rPr>
-              <w:t>Preconditions</w:t>
-            </w:r>
-            <w:r>
-              <w:rPr>
-                <w:b/>
-                <w:bCs/>
-                <w:sz w:val="24"/>
-                <w:szCs w:val="24"/>
-                <w:lang w:val="en-GB"/>
-              </w:rPr>
-              <w:t>:</w:t>
-            </w:r>
-            <w:r>
-              <w:rPr>
+              <w:spacing w:line="256" w:lineRule="auto"/>
+              <w:rPr>
+                <w:sz w:val="24"/>
+                <w:szCs w:val="24"/>
+                <w:lang w:val="en-GB"/>
+              </w:rPr>
+            </w:pPr>
+            <w:r>
+              <w:rPr>
+                <w:sz w:val="24"/>
+                <w:szCs w:val="24"/>
+                <w:lang w:val="en-GB"/>
+              </w:rPr>
+              <w:t xml:space="preserve">                    1.   </w:t>
+            </w:r>
+            <w:r>
+              <w:rPr>
+                <w:sz w:val="24"/>
+                <w:szCs w:val="24"/>
+                <w:lang w:val="en-GB"/>
+              </w:rPr>
+              <w:t>The user can consult and by this way modify his information.</w:t>
+            </w:r>
+          </w:p>
+          <w:p>
+            <w:pPr>
+              <w:rPr>
+                <w:sz w:val="24"/>
+                <w:szCs w:val="24"/>
+                <w:lang w:val="en-GB"/>
+              </w:rPr>
+            </w:pPr>
+            <w:r>
+              <w:rPr>
+                <w:b/>
+                <w:bCs/>
+                <w:sz w:val="24"/>
+                <w:szCs w:val="24"/>
+                <w:lang w:val="en-GB"/>
+              </w:rPr>
+              <w:t>Alterna</w:t>
+            </w:r>
+            <w:r>
+              <w:rPr>
+                <w:b/>
+                <w:bCs/>
+                <w:sz w:val="24"/>
+                <w:szCs w:val="24"/>
+                <w:lang w:val="en-GB"/>
+              </w:rPr>
+              <w:t>te</w:t>
+            </w:r>
+            <w:r>
+              <w:rPr>
+                <w:b/>
+                <w:bCs/>
                 <w:sz w:val="24"/>
                 <w:szCs w:val="24"/>
                 <w:lang w:val="en-GB"/>
               </w:rPr>
               <w:t xml:space="preserve"> </w:t>
             </w:r>
-          </w:p>
-          <w:p>
-            <w:pPr>
-              <w:rPr>
-                <w:sz w:val="24"/>
-                <w:szCs w:val="24"/>
-                <w:lang w:val="en-GB"/>
-              </w:rPr>
-            </w:pPr>
-            <w:r>
-              <w:rPr>
-                <w:sz w:val="24"/>
-                <w:szCs w:val="24"/>
-                <w:lang w:val="en-GB"/>
-              </w:rPr>
-              <w:t xml:space="preserve"> The user is on the manage account page (by clicking on his name in the upper right corner).</w:t>
-            </w:r>
-          </w:p>
-          <w:p>
-            <w:pPr>
-              <w:rPr>
-                <w:b/>
-                <w:bCs/>
-                <w:sz w:val="24"/>
-                <w:szCs w:val="24"/>
-                <w:lang w:val="en-GB"/>
-              </w:rPr>
-            </w:pPr>
-            <w:r>
-              <w:rPr>
-                <w:b/>
-                <w:bCs/>
-                <w:sz w:val="24"/>
-                <w:szCs w:val="24"/>
-                <w:lang w:val="en-GB"/>
-              </w:rPr>
-              <w:t>As</w:t>
-            </w:r>
-            <w:r>
-              <w:rPr>
-                <w:b/>
-                <w:bCs/>
-                <w:sz w:val="24"/>
-                <w:szCs w:val="24"/>
-                <w:lang w:val="en-GB"/>
-              </w:rPr>
-              <w:t>s</w:t>
-            </w:r>
-            <w:r>
-              <w:rPr>
-                <w:b/>
-                <w:bCs/>
-                <w:sz w:val="24"/>
-                <w:szCs w:val="24"/>
-                <w:lang w:val="en-GB"/>
-              </w:rPr>
-              <w:t>umptions</w:t>
-            </w:r>
-            <w:r>
-              <w:rPr>
-                <w:b/>
-                <w:bCs/>
-                <w:sz w:val="24"/>
-                <w:szCs w:val="24"/>
-                <w:lang w:val="en-GB"/>
-              </w:rPr>
-              <w:t>:</w:t>
-            </w:r>
-          </w:p>
-          <w:p>
-            <w:pPr>
-              <w:rPr>
-                <w:b/>
-                <w:bCs/>
-                <w:sz w:val="24"/>
-                <w:szCs w:val="24"/>
-                <w:lang w:val="en-GB"/>
-              </w:rPr>
-            </w:pPr>
-            <w:r>
-              <w:rPr>
-                <w:b/>
-                <w:bCs/>
-                <w:sz w:val="24"/>
-                <w:szCs w:val="24"/>
-                <w:lang w:val="en-GB"/>
-              </w:rPr>
-              <w:t>/</w:t>
-            </w:r>
-          </w:p>
-          <w:p>
-            <w:pPr>
-              <w:rPr>
-                <w:b/>
-                <w:bCs/>
-                <w:sz w:val="24"/>
-                <w:szCs w:val="24"/>
-                <w:lang w:val="en-GB"/>
-              </w:rPr>
-            </w:pPr>
-            <w:r>
-              <w:rPr>
-                <w:b/>
-                <w:bCs/>
-                <w:sz w:val="24"/>
-                <w:szCs w:val="24"/>
-                <w:lang w:val="en-GB"/>
-              </w:rPr>
-              <w:t>Basic course</w:t>
-            </w:r>
-            <w:r>
-              <w:rPr>
-                <w:b/>
-                <w:bCs/>
-                <w:sz w:val="24"/>
-                <w:szCs w:val="24"/>
-                <w:lang w:val="en-GB"/>
-              </w:rPr>
-              <w:t>:</w:t>
-            </w:r>
-          </w:p>
-          <w:p>
-            <w:pPr>
-              <w:spacing w:line="256" w:lineRule="auto"/>
-              <w:rPr>
-                <w:sz w:val="24"/>
-                <w:szCs w:val="24"/>
-                <w:lang w:val="en-GB"/>
-              </w:rPr>
-            </w:pPr>
-            <w:r>
-              <w:rPr>
-                <w:sz w:val="24"/>
-                <w:szCs w:val="24"/>
-                <w:lang w:val="en-GB"/>
-              </w:rPr>
-              <w:t xml:space="preserve">                    1.   </w:t>
-            </w:r>
-            <w:r>
-              <w:rPr>
-                <w:sz w:val="24"/>
-                <w:szCs w:val="24"/>
-                <w:lang w:val="en-GB"/>
-              </w:rPr>
-              <w:t>The user can consult and by this way modify his information.</w:t>
-            </w:r>
-          </w:p>
-          <w:p>
-            <w:pPr>
-              <w:rPr>
-                <w:sz w:val="24"/>
-                <w:szCs w:val="24"/>
-                <w:lang w:val="en-GB"/>
-              </w:rPr>
-            </w:pPr>
-            <w:r>
-              <w:rPr>
-                <w:b/>
-                <w:bCs/>
-                <w:sz w:val="24"/>
-                <w:szCs w:val="24"/>
-                <w:lang w:val="en-GB"/>
-              </w:rPr>
-              <w:t>Alterna</w:t>
-            </w:r>
-            <w:r>
-              <w:rPr>
-                <w:b/>
-                <w:bCs/>
-                <w:sz w:val="24"/>
-                <w:szCs w:val="24"/>
-                <w:lang w:val="en-GB"/>
-              </w:rPr>
-              <w:t>te</w:t>
-            </w:r>
-            <w:r>
-              <w:rPr>
-                <w:b/>
-                <w:bCs/>
-                <w:sz w:val="24"/>
-                <w:szCs w:val="24"/>
-                <w:lang w:val="en-GB"/>
-              </w:rPr>
-              <w:t xml:space="preserve"> </w:t>
-            </w:r>
             <w:r>
               <w:rPr>
                 <w:b/>
@@ -23911,29 +23571,7 @@
                 <w:szCs w:val="24"/>
                 <w:lang w:val="en-GB"/>
               </w:rPr>
-              <w:t xml:space="preserve">Case </w:t>
-            </w:r>
-            <w:proofErr w:type="gramStart"/>
-            <w:r>
-              <w:rPr>
-                <w:b/>
-                <w:bCs/>
-                <w:sz w:val="24"/>
-                <w:szCs w:val="24"/>
-                <w:lang w:val="en-GB"/>
-              </w:rPr>
-              <w:t>A :</w:t>
-            </w:r>
-            <w:proofErr w:type="gramEnd"/>
-            <w:r>
-              <w:rPr>
-                <w:b/>
-                <w:bCs/>
-                <w:sz w:val="24"/>
-                <w:szCs w:val="24"/>
-                <w:lang w:val="en-GB"/>
-              </w:rPr>
-              <w:t xml:space="preserve"> </w:t>
+              <w:t xml:space="preserve">Case A : </w:t>
             </w:r>
           </w:p>
           <w:p>
@@ -23983,25 +23621,7 @@
                 <w:lang w:val="en-GB"/>
               </w:rPr>
               <w:tab/>
-              <w:t xml:space="preserve">The cancel </w:t>
-            </w:r>
-            <w:proofErr w:type="gramStart"/>
-            <w:r>
-              <w:rPr>
-                <w:sz w:val="24"/>
-                <w:szCs w:val="24"/>
-                <w:lang w:val="en-GB"/>
-              </w:rPr>
-              <w:t>button</w:t>
-            </w:r>
-            <w:proofErr w:type="gramEnd"/>
-            <w:r>
-              <w:rPr>
-                <w:sz w:val="24"/>
-                <w:szCs w:val="24"/>
-                <w:lang w:val="en-GB"/>
-              </w:rPr>
-              <w:t>.</w:t>
+              <w:t>The cancel button.</w:t>
             </w:r>
           </w:p>
           <w:p>
@@ -24050,29 +23670,7 @@
                 <w:szCs w:val="24"/>
                 <w:lang w:val="en-GB"/>
               </w:rPr>
-              <w:t xml:space="preserve">Case </w:t>
-            </w:r>
-            <w:proofErr w:type="gramStart"/>
-            <w:r>
-              <w:rPr>
-                <w:b/>
-                <w:bCs/>
-                <w:sz w:val="24"/>
-                <w:szCs w:val="24"/>
-                <w:lang w:val="en-GB"/>
-              </w:rPr>
-              <w:t>B :</w:t>
-            </w:r>
-            <w:proofErr w:type="gramEnd"/>
-            <w:r>
-              <w:rPr>
-                <w:b/>
-                <w:bCs/>
-                <w:sz w:val="24"/>
-                <w:szCs w:val="24"/>
-                <w:lang w:val="en-GB"/>
-              </w:rPr>
-              <w:t xml:space="preserve"> </w:t>
+              <w:t xml:space="preserve">Case B : </w:t>
             </w:r>
           </w:p>
           <w:p>
@@ -24093,25 +23691,7 @@
                 <w:lang w:val="en-GB"/>
               </w:rPr>
               <w:tab/>
-              <w:t xml:space="preserve">2. The user decides </w:t>
-            </w:r>
-            <w:proofErr w:type="gramStart"/>
-            <w:r>
-              <w:rPr>
-                <w:sz w:val="24"/>
-                <w:szCs w:val="24"/>
-                <w:lang w:val="en-GB"/>
-              </w:rPr>
-              <w:t>consult</w:t>
-            </w:r>
-            <w:proofErr w:type="gramEnd"/>
-            <w:r>
-              <w:rPr>
-                <w:sz w:val="24"/>
-                <w:szCs w:val="24"/>
-                <w:lang w:val="en-GB"/>
-              </w:rPr>
-              <w:t xml:space="preserve"> his information -&gt; Go to UC_10 (Consult </w:t>
+              <w:t xml:space="preserve">2. The user decides consult his information -&gt; Go to UC_10 (Consult </w:t>
             </w:r>
           </w:p>
           <w:p>
@@ -24848,29 +24428,7 @@
                 <w:szCs w:val="24"/>
                 <w:lang w:val="en-GB"/>
               </w:rPr>
-              <w:t xml:space="preserve">Case </w:t>
-            </w:r>
-            <w:proofErr w:type="gramStart"/>
-            <w:r>
-              <w:rPr>
-                <w:b/>
-                <w:bCs/>
-                <w:sz w:val="24"/>
-                <w:szCs w:val="24"/>
-                <w:lang w:val="en-GB"/>
-              </w:rPr>
-              <w:t>A :</w:t>
-            </w:r>
-            <w:proofErr w:type="gramEnd"/>
-            <w:r>
-              <w:rPr>
-                <w:b/>
-                <w:bCs/>
-                <w:sz w:val="24"/>
-                <w:szCs w:val="24"/>
-                <w:lang w:val="en-GB"/>
-              </w:rPr>
-              <w:t xml:space="preserve"> </w:t>
+              <w:t xml:space="preserve">Case A : </w:t>
             </w:r>
           </w:p>
           <w:p>
@@ -24920,25 +24478,7 @@
                 <w:lang w:val="en-GB"/>
               </w:rPr>
               <w:tab/>
-              <w:t xml:space="preserve">the comeback </w:t>
-            </w:r>
-            <w:proofErr w:type="gramStart"/>
-            <w:r>
-              <w:rPr>
-                <w:sz w:val="24"/>
-                <w:szCs w:val="24"/>
-                <w:lang w:val="en-GB"/>
-              </w:rPr>
-              <w:t>button</w:t>
-            </w:r>
-            <w:proofErr w:type="gramEnd"/>
-            <w:r>
-              <w:rPr>
-                <w:sz w:val="24"/>
-                <w:szCs w:val="24"/>
-                <w:lang w:val="en-GB"/>
-              </w:rPr>
-              <w:t>.</w:t>
+              <w:t>the comeback button.</w:t>
             </w:r>
           </w:p>
           <w:p>
@@ -24987,29 +24527,7 @@
                 <w:szCs w:val="24"/>
                 <w:lang w:val="en-GB"/>
               </w:rPr>
-              <w:t xml:space="preserve">Case </w:t>
-            </w:r>
-            <w:proofErr w:type="gramStart"/>
-            <w:r>
-              <w:rPr>
-                <w:b/>
-                <w:bCs/>
-                <w:sz w:val="24"/>
-                <w:szCs w:val="24"/>
-                <w:lang w:val="en-GB"/>
-              </w:rPr>
-              <w:t>B :</w:t>
-            </w:r>
-            <w:proofErr w:type="gramEnd"/>
-            <w:r>
-              <w:rPr>
-                <w:b/>
-                <w:bCs/>
-                <w:sz w:val="24"/>
-                <w:szCs w:val="24"/>
-                <w:lang w:val="en-GB"/>
-              </w:rPr>
-              <w:t xml:space="preserve"> </w:t>
+              <w:t xml:space="preserve">Case B : </w:t>
             </w:r>
           </w:p>
           <w:p>
@@ -25030,18 +24548,8 @@
                 <w:lang w:val="en-GB"/>
               </w:rPr>
               <w:tab/>
-              <w:t xml:space="preserve">2. The user decides to modify the information by clicking on the </w:t>
-            </w:r>
-            <w:proofErr w:type="gramStart"/>
-            <w:r>
-              <w:rPr>
-                <w:sz w:val="24"/>
-                <w:szCs w:val="24"/>
-                <w:lang w:val="en-GB"/>
-              </w:rPr>
-              <w:t>modify</w:t>
-            </w:r>
-            <w:proofErr w:type="gramEnd"/>
+              <w:t>2. The user decides to modify the information by clicking on the modify</w:t>
+            </w:r>
           </w:p>
           <w:p>
             <w:pPr>
@@ -26025,25 +25533,7 @@
                 <w:szCs w:val="24"/>
                 <w:lang w:val="en-GB"/>
               </w:rPr>
-              <w:t xml:space="preserve">the comeback </w:t>
-            </w:r>
-            <w:proofErr w:type="gramStart"/>
-            <w:r>
-              <w:rPr>
-                <w:sz w:val="24"/>
-                <w:szCs w:val="24"/>
-                <w:lang w:val="en-GB"/>
-              </w:rPr>
-              <w:t>button</w:t>
-            </w:r>
-            <w:proofErr w:type="gramEnd"/>
-            <w:r>
-              <w:rPr>
-                <w:sz w:val="24"/>
-                <w:szCs w:val="24"/>
-                <w:lang w:val="en-GB"/>
-              </w:rPr>
-              <w:t>.</w:t>
+              <w:t>the comeback button.</w:t>
             </w:r>
           </w:p>
           <w:p>
@@ -27518,25 +27008,7 @@
                 <w:szCs w:val="24"/>
                 <w:lang w:val="en-GB"/>
               </w:rPr>
-              <w:t xml:space="preserve">In this use case, the restorer can consult all the orders that his restaurant received. There </w:t>
-            </w:r>
-            <w:proofErr w:type="gramStart"/>
-            <w:r>
-              <w:rPr>
-                <w:sz w:val="24"/>
-                <w:szCs w:val="24"/>
-                <w:lang w:val="en-GB"/>
-              </w:rPr>
-              <w:t>is</w:t>
-            </w:r>
-            <w:proofErr w:type="gramEnd"/>
-            <w:r>
-              <w:rPr>
-                <w:sz w:val="24"/>
-                <w:szCs w:val="24"/>
-                <w:lang w:val="en-GB"/>
-              </w:rPr>
-              <w:t xml:space="preserve"> two different categories Recent orders (about the current day), All orders (historic).</w:t>
+              <w:t>In this use case, the restorer can consult all the orders that his restaurant received. There is two different categories Recent orders (about the current day), All orders (historic).</w:t>
             </w:r>
           </w:p>
           <w:p>
@@ -27590,25 +27062,7 @@
                 <w:szCs w:val="24"/>
                 <w:lang w:val="en-GB"/>
               </w:rPr>
-              <w:t xml:space="preserve">The restaurant is </w:t>
-            </w:r>
-            <w:proofErr w:type="gramStart"/>
-            <w:r>
-              <w:rPr>
-                <w:sz w:val="24"/>
-                <w:szCs w:val="24"/>
-                <w:lang w:val="en-GB"/>
-              </w:rPr>
-              <w:t>signed</w:t>
-            </w:r>
-            <w:proofErr w:type="gramEnd"/>
-            <w:r>
-              <w:rPr>
-                <w:sz w:val="24"/>
-                <w:szCs w:val="24"/>
-                <w:lang w:val="en-GB"/>
-              </w:rPr>
-              <w:t xml:space="preserve"> and the user is on the consult order page. </w:t>
+              <w:t xml:space="preserve">The restaurant is signed and the user is on the consult order page. </w:t>
             </w:r>
           </w:p>
           <w:p>
@@ -28221,25 +27675,7 @@
                 <w:szCs w:val="24"/>
                 <w:lang w:val="en-GB"/>
               </w:rPr>
-              <w:t xml:space="preserve">The restorer can manage the status of the </w:t>
-            </w:r>
-            <w:proofErr w:type="gramStart"/>
-            <w:r>
-              <w:rPr>
-                <w:sz w:val="24"/>
-                <w:szCs w:val="24"/>
-                <w:lang w:val="en-GB"/>
-              </w:rPr>
-              <w:t>order</w:t>
-            </w:r>
-            <w:proofErr w:type="gramEnd"/>
-            <w:r>
-              <w:rPr>
-                <w:sz w:val="24"/>
-                <w:szCs w:val="24"/>
-                <w:lang w:val="en-GB"/>
-              </w:rPr>
-              <w:t xml:space="preserve"> </w:t>
+              <w:t xml:space="preserve">The restorer can manage the status of the order </w:t>
             </w:r>
           </w:p>
           <w:p>
@@ -28842,25 +28278,7 @@
                 <w:szCs w:val="24"/>
                 <w:lang w:val="en-GB"/>
               </w:rPr>
-              <w:t xml:space="preserve">The restaurant is </w:t>
-            </w:r>
-            <w:proofErr w:type="gramStart"/>
-            <w:r>
-              <w:rPr>
-                <w:sz w:val="24"/>
-                <w:szCs w:val="24"/>
-                <w:lang w:val="en-GB"/>
-              </w:rPr>
-              <w:t>signed</w:t>
-            </w:r>
-            <w:proofErr w:type="gramEnd"/>
-            <w:r>
-              <w:rPr>
-                <w:sz w:val="24"/>
-                <w:szCs w:val="24"/>
-                <w:lang w:val="en-GB"/>
-              </w:rPr>
-              <w:t xml:space="preserve"> and the restorer is in the one of the consult pages. </w:t>
+              <w:t xml:space="preserve">The restaurant is signed and the restorer is in the one of the consult pages. </w:t>
             </w:r>
           </w:p>
           <w:p>
@@ -28989,25 +28407,7 @@
                 <w:szCs w:val="24"/>
                 <w:lang w:val="en-GB"/>
               </w:rPr>
-              <w:t xml:space="preserve">The restorer can update the order status by three different </w:t>
-            </w:r>
-            <w:proofErr w:type="gramStart"/>
-            <w:r>
-              <w:rPr>
-                <w:sz w:val="24"/>
-                <w:szCs w:val="24"/>
-                <w:lang w:val="en-GB"/>
-              </w:rPr>
-              <w:t>states :</w:t>
-            </w:r>
-            <w:proofErr w:type="gramEnd"/>
-            <w:r>
-              <w:rPr>
-                <w:sz w:val="24"/>
-                <w:szCs w:val="24"/>
-                <w:lang w:val="en-GB"/>
-              </w:rPr>
-              <w:t xml:space="preserve"> </w:t>
+              <w:t xml:space="preserve">The restorer can update the order status by three different states : </w:t>
             </w:r>
           </w:p>
           <w:p>
@@ -29059,18 +28459,8 @@
                 <w:szCs w:val="24"/>
                 <w:lang w:val="en-GB"/>
               </w:rPr>
-              <w:t xml:space="preserve">In progress: the order is </w:t>
-            </w:r>
-            <w:proofErr w:type="gramStart"/>
-            <w:r>
-              <w:rPr>
-                <w:sz w:val="24"/>
-                <w:szCs w:val="24"/>
-                <w:lang w:val="en-GB"/>
-              </w:rPr>
-              <w:t>prepared</w:t>
-            </w:r>
-            <w:proofErr w:type="gramEnd"/>
+              <w:t>In progress: the order is prepared</w:t>
+            </w:r>
           </w:p>
           <w:p>
             <w:pPr>
@@ -29089,23 +28479,13 @@
                 <w:lang w:val="en-GB"/>
               </w:rPr>
             </w:pPr>
-            <w:proofErr w:type="gramStart"/>
-            <w:r>
-              <w:rPr>
-                <w:sz w:val="24"/>
-                <w:szCs w:val="24"/>
-                <w:lang w:val="en-GB"/>
-              </w:rPr>
-              <w:t>Finish :</w:t>
-            </w:r>
-            <w:proofErr w:type="gramEnd"/>
-            <w:r>
-              <w:rPr>
-                <w:sz w:val="24"/>
-                <w:szCs w:val="24"/>
-                <w:lang w:val="en-GB"/>
-              </w:rPr>
-              <w:t xml:space="preserve"> the order is ready for the client. </w:t>
+            <w:r>
+              <w:rPr>
+                <w:sz w:val="24"/>
+                <w:szCs w:val="24"/>
+                <w:lang w:val="en-GB"/>
+              </w:rPr>
+              <w:t xml:space="preserve">Finish : the order is ready for the client. </w:t>
             </w:r>
           </w:p>
           <w:p>
@@ -29513,22 +28893,8 @@
                 <w:lang w:val="en-GB"/>
               </w:rPr>
               <w:lastRenderedPageBreak/>
-              <w:t xml:space="preserve">Manage </w:t>
-            </w:r>
-            <w:proofErr w:type="gramStart"/>
-            <w:r>
-              <w:rPr>
-                <w:b/>
-                <w:bCs/>
-                <w:i/>
-                <w:iCs/>
-                <w:sz w:val="24"/>
-                <w:szCs w:val="24"/>
-                <w:lang w:val="en-GB"/>
-              </w:rPr>
-              <w:t>menu</w:t>
-            </w:r>
-            <w:proofErr w:type="gramEnd"/>
+              <w:t>Manage menu</w:t>
+            </w:r>
           </w:p>
           <w:p>
             <w:pPr>
@@ -29727,25 +29093,7 @@
                 <w:szCs w:val="24"/>
                 <w:lang w:val="en-GB"/>
               </w:rPr>
-              <w:t xml:space="preserve">The restaurant is </w:t>
-            </w:r>
-            <w:proofErr w:type="gramStart"/>
-            <w:r>
-              <w:rPr>
-                <w:sz w:val="24"/>
-                <w:szCs w:val="24"/>
-                <w:lang w:val="en-GB"/>
-              </w:rPr>
-              <w:t>signed</w:t>
-            </w:r>
-            <w:proofErr w:type="gramEnd"/>
-            <w:r>
-              <w:rPr>
-                <w:sz w:val="24"/>
-                <w:szCs w:val="24"/>
-                <w:lang w:val="en-GB"/>
-              </w:rPr>
-              <w:t xml:space="preserve"> and the restorer is on the menu management page.</w:t>
+              <w:t>The restaurant is signed and the restorer is on the menu management page.</w:t>
             </w:r>
           </w:p>
           <w:p>
@@ -29948,25 +29296,7 @@
                 <w:lang w:val="en-GB"/>
               </w:rPr>
               <w:tab/>
-              <w:t xml:space="preserve">2.The restorer decides to add a dish/menu by clicking on the </w:t>
-            </w:r>
-            <w:proofErr w:type="gramStart"/>
-            <w:r>
-              <w:rPr>
-                <w:sz w:val="24"/>
-                <w:szCs w:val="24"/>
-                <w:lang w:val="en-GB"/>
-              </w:rPr>
-              <w:t>adding</w:t>
-            </w:r>
-            <w:proofErr w:type="gramEnd"/>
-            <w:r>
-              <w:rPr>
-                <w:sz w:val="24"/>
-                <w:szCs w:val="24"/>
-                <w:lang w:val="en-GB"/>
-              </w:rPr>
-              <w:t xml:space="preserve"> </w:t>
+              <w:t xml:space="preserve">2.The restorer decides to add a dish/menu by clicking on the adding </w:t>
             </w:r>
           </w:p>
           <w:p>
@@ -30193,7 +29523,6 @@
               </w:rPr>
               <w:t xml:space="preserve"> a dish/menu by clicking on the </w:t>
             </w:r>
-            <w:proofErr w:type="gramStart"/>
             <w:r>
               <w:rPr>
                 <w:sz w:val="24"/>
@@ -30202,7 +29531,6 @@
               </w:rPr>
               <w:t>modifying</w:t>
             </w:r>
-            <w:proofErr w:type="gramEnd"/>
             <w:r>
               <w:rPr>
                 <w:sz w:val="24"/>
@@ -30828,22 +30156,8 @@
                 <w:lang w:val="en-GB"/>
               </w:rPr>
               <w:lastRenderedPageBreak/>
-              <w:t xml:space="preserve">Add </w:t>
-            </w:r>
-            <w:proofErr w:type="gramStart"/>
-            <w:r>
-              <w:rPr>
-                <w:b/>
-                <w:bCs/>
-                <w:i/>
-                <w:iCs/>
-                <w:sz w:val="24"/>
-                <w:szCs w:val="24"/>
-                <w:lang w:val="en-GB"/>
-              </w:rPr>
-              <w:t>dish</w:t>
-            </w:r>
-            <w:proofErr w:type="gramEnd"/>
+              <w:t>Add dish</w:t>
+            </w:r>
           </w:p>
           <w:p>
             <w:pPr>
@@ -31042,25 +30356,7 @@
                 <w:szCs w:val="24"/>
                 <w:lang w:val="en-GB"/>
               </w:rPr>
-              <w:t xml:space="preserve">The restaurant is </w:t>
-            </w:r>
-            <w:proofErr w:type="gramStart"/>
-            <w:r>
-              <w:rPr>
-                <w:sz w:val="24"/>
-                <w:szCs w:val="24"/>
-                <w:lang w:val="en-GB"/>
-              </w:rPr>
-              <w:t>signed</w:t>
-            </w:r>
-            <w:proofErr w:type="gramEnd"/>
-            <w:r>
-              <w:rPr>
-                <w:sz w:val="24"/>
-                <w:szCs w:val="24"/>
-                <w:lang w:val="en-GB"/>
-              </w:rPr>
-              <w:t xml:space="preserve"> and the restorer is on the menu management page.</w:t>
+              <w:t>The restaurant is signed and the restorer is on the menu management page.</w:t>
             </w:r>
           </w:p>
           <w:p>
@@ -31773,22 +31069,8 @@
                 <w:lang w:val="en-GB"/>
               </w:rPr>
               <w:lastRenderedPageBreak/>
-              <w:t xml:space="preserve">Modify </w:t>
-            </w:r>
-            <w:proofErr w:type="gramStart"/>
-            <w:r>
-              <w:rPr>
-                <w:b/>
-                <w:bCs/>
-                <w:i/>
-                <w:iCs/>
-                <w:sz w:val="24"/>
-                <w:szCs w:val="24"/>
-                <w:lang w:val="en-GB"/>
-              </w:rPr>
-              <w:t>dish</w:t>
-            </w:r>
-            <w:proofErr w:type="gramEnd"/>
+              <w:t>Modify dish</w:t>
+            </w:r>
           </w:p>
           <w:p>
             <w:pPr>
@@ -31987,25 +31269,7 @@
                 <w:szCs w:val="24"/>
                 <w:lang w:val="en-GB"/>
               </w:rPr>
-              <w:t xml:space="preserve">The restaurant is </w:t>
-            </w:r>
-            <w:proofErr w:type="gramStart"/>
-            <w:r>
-              <w:rPr>
-                <w:sz w:val="24"/>
-                <w:szCs w:val="24"/>
-                <w:lang w:val="en-GB"/>
-              </w:rPr>
-              <w:t>signed</w:t>
-            </w:r>
-            <w:proofErr w:type="gramEnd"/>
-            <w:r>
-              <w:rPr>
-                <w:sz w:val="24"/>
-                <w:szCs w:val="24"/>
-                <w:lang w:val="en-GB"/>
-              </w:rPr>
-              <w:t xml:space="preserve"> and the restorer is on the menu management page.</w:t>
+              <w:t>The restaurant is signed and the restorer is on the menu management page.</w:t>
             </w:r>
           </w:p>
           <w:p>
@@ -32766,22 +32030,8 @@
                 <w:lang w:val="en-GB"/>
               </w:rPr>
               <w:lastRenderedPageBreak/>
-              <w:t xml:space="preserve">Remove </w:t>
-            </w:r>
-            <w:proofErr w:type="gramStart"/>
-            <w:r>
-              <w:rPr>
-                <w:b/>
-                <w:bCs/>
-                <w:i/>
-                <w:iCs/>
-                <w:sz w:val="24"/>
-                <w:szCs w:val="24"/>
-                <w:lang w:val="en-GB"/>
-              </w:rPr>
-              <w:t>dish</w:t>
-            </w:r>
-            <w:proofErr w:type="gramEnd"/>
+              <w:t>Remove dish</w:t>
+            </w:r>
           </w:p>
           <w:p>
             <w:pPr>
@@ -32980,25 +32230,7 @@
                 <w:szCs w:val="24"/>
                 <w:lang w:val="en-GB"/>
               </w:rPr>
-              <w:t xml:space="preserve">The restaurant is </w:t>
-            </w:r>
-            <w:proofErr w:type="gramStart"/>
-            <w:r>
-              <w:rPr>
-                <w:sz w:val="24"/>
-                <w:szCs w:val="24"/>
-                <w:lang w:val="en-GB"/>
-              </w:rPr>
-              <w:t>signed</w:t>
-            </w:r>
-            <w:proofErr w:type="gramEnd"/>
-            <w:r>
-              <w:rPr>
-                <w:sz w:val="24"/>
-                <w:szCs w:val="24"/>
-                <w:lang w:val="en-GB"/>
-              </w:rPr>
-              <w:t xml:space="preserve"> and the restorer is on the menu management page.</w:t>
+              <w:t>The restaurant is signed and the restorer is on the menu management page.</w:t>
             </w:r>
           </w:p>
           <w:p>
@@ -33404,22 +32636,8 @@
                 <w:lang w:val="en-GB"/>
               </w:rPr>
               <w:lastRenderedPageBreak/>
-              <w:t xml:space="preserve">Add </w:t>
-            </w:r>
-            <w:proofErr w:type="gramStart"/>
-            <w:r>
-              <w:rPr>
-                <w:b/>
-                <w:bCs/>
-                <w:i/>
-                <w:iCs/>
-                <w:sz w:val="24"/>
-                <w:szCs w:val="24"/>
-                <w:lang w:val="en-GB"/>
-              </w:rPr>
-              <w:t>menu</w:t>
-            </w:r>
-            <w:proofErr w:type="gramEnd"/>
+              <w:t>Add menu</w:t>
+            </w:r>
           </w:p>
           <w:p>
             <w:pPr>
@@ -33618,25 +32836,7 @@
                 <w:szCs w:val="24"/>
                 <w:lang w:val="en-GB"/>
               </w:rPr>
-              <w:t xml:space="preserve">The restaurant is </w:t>
-            </w:r>
-            <w:proofErr w:type="gramStart"/>
-            <w:r>
-              <w:rPr>
-                <w:sz w:val="24"/>
-                <w:szCs w:val="24"/>
-                <w:lang w:val="en-GB"/>
-              </w:rPr>
-              <w:t>signed</w:t>
-            </w:r>
-            <w:proofErr w:type="gramEnd"/>
-            <w:r>
-              <w:rPr>
-                <w:sz w:val="24"/>
-                <w:szCs w:val="24"/>
-                <w:lang w:val="en-GB"/>
-              </w:rPr>
-              <w:t xml:space="preserve"> and the restorer is on the menu management page.</w:t>
+              <w:t>The restaurant is signed and the restorer is on the menu management page.</w:t>
             </w:r>
           </w:p>
           <w:p>
@@ -33739,25 +32939,7 @@
                 <w:szCs w:val="24"/>
                 <w:lang w:val="en-GB"/>
               </w:rPr>
-              <w:t xml:space="preserve">can add </w:t>
-            </w:r>
-            <w:proofErr w:type="gramStart"/>
-            <w:r>
-              <w:rPr>
-                <w:sz w:val="24"/>
-                <w:szCs w:val="24"/>
-                <w:lang w:val="en-GB"/>
-              </w:rPr>
-              <w:t>supplements</w:t>
-            </w:r>
-            <w:proofErr w:type="gramEnd"/>
-            <w:r>
-              <w:rPr>
-                <w:sz w:val="24"/>
-                <w:szCs w:val="24"/>
-                <w:lang w:val="en-GB"/>
-              </w:rPr>
-              <w:t xml:space="preserve"> </w:t>
+              <w:t xml:space="preserve">can add supplements </w:t>
             </w:r>
           </w:p>
           <w:p>
@@ -34457,22 +33639,8 @@
                 <w:lang w:val="en-GB"/>
               </w:rPr>
               <w:lastRenderedPageBreak/>
-              <w:t xml:space="preserve">Modify </w:t>
-            </w:r>
-            <w:proofErr w:type="gramStart"/>
-            <w:r>
-              <w:rPr>
-                <w:b/>
-                <w:bCs/>
-                <w:i/>
-                <w:iCs/>
-                <w:sz w:val="24"/>
-                <w:szCs w:val="24"/>
-                <w:lang w:val="en-GB"/>
-              </w:rPr>
-              <w:t>menu</w:t>
-            </w:r>
-            <w:proofErr w:type="gramEnd"/>
+              <w:t>Modify menu</w:t>
+            </w:r>
           </w:p>
           <w:p>
             <w:pPr>
@@ -34671,25 +33839,7 @@
                 <w:szCs w:val="24"/>
                 <w:lang w:val="en-GB"/>
               </w:rPr>
-              <w:t xml:space="preserve">The restaurant is </w:t>
-            </w:r>
-            <w:proofErr w:type="gramStart"/>
-            <w:r>
-              <w:rPr>
-                <w:sz w:val="24"/>
-                <w:szCs w:val="24"/>
-                <w:lang w:val="en-GB"/>
-              </w:rPr>
-              <w:t>signed</w:t>
-            </w:r>
-            <w:proofErr w:type="gramEnd"/>
-            <w:r>
-              <w:rPr>
-                <w:sz w:val="24"/>
-                <w:szCs w:val="24"/>
-                <w:lang w:val="en-GB"/>
-              </w:rPr>
-              <w:t xml:space="preserve"> and the restorer is on the menu management page.</w:t>
+              <w:t>The restaurant is signed and the restorer is on the menu management page.</w:t>
             </w:r>
           </w:p>
           <w:p>
@@ -35482,22 +34632,8 @@
                 <w:lang w:val="en-GB"/>
               </w:rPr>
               <w:lastRenderedPageBreak/>
-              <w:t xml:space="preserve">Remove </w:t>
-            </w:r>
-            <w:proofErr w:type="gramStart"/>
-            <w:r>
-              <w:rPr>
-                <w:b/>
-                <w:bCs/>
-                <w:i/>
-                <w:iCs/>
-                <w:sz w:val="24"/>
-                <w:szCs w:val="24"/>
-                <w:lang w:val="en-GB"/>
-              </w:rPr>
-              <w:t>menu</w:t>
-            </w:r>
-            <w:proofErr w:type="gramEnd"/>
+              <w:t>Remove menu</w:t>
+            </w:r>
           </w:p>
           <w:p>
             <w:pPr>
@@ -35696,25 +34832,7 @@
                 <w:szCs w:val="24"/>
                 <w:lang w:val="en-GB"/>
               </w:rPr>
-              <w:t xml:space="preserve">The restaurant is </w:t>
-            </w:r>
-            <w:proofErr w:type="gramStart"/>
-            <w:r>
-              <w:rPr>
-                <w:sz w:val="24"/>
-                <w:szCs w:val="24"/>
-                <w:lang w:val="en-GB"/>
-              </w:rPr>
-              <w:t>signed</w:t>
-            </w:r>
-            <w:proofErr w:type="gramEnd"/>
-            <w:r>
-              <w:rPr>
-                <w:sz w:val="24"/>
-                <w:szCs w:val="24"/>
-                <w:lang w:val="en-GB"/>
-              </w:rPr>
-              <w:t xml:space="preserve"> and the restorer is on the menu management page.</w:t>
+              <w:t>The restaurant is signed and the restorer is on the menu management page.</w:t>
             </w:r>
           </w:p>
           <w:p>
@@ -36097,15 +35215,7 @@
         <w:pStyle w:val="Titre3"/>
       </w:pPr>
       <w:r>
-        <w:t xml:space="preserve">JET 1 présenté </w:t>
-      </w:r>
-      <w:proofErr w:type="gramStart"/>
-      <w:r>
-        <w:t>( -</w:t>
-      </w:r>
-      <w:proofErr w:type="gramEnd"/>
-      <w:r>
-        <w:t xml:space="preserve"> - )</w:t>
+        <w:t>JET 1 présenté ( - - )</w:t>
       </w:r>
     </w:p>
     <w:p>
@@ -36175,15 +35285,7 @@
         <w:pStyle w:val="Titre3"/>
       </w:pPr>
       <w:r>
-        <w:t xml:space="preserve">JET 1 présenté </w:t>
-      </w:r>
-      <w:proofErr w:type="gramStart"/>
-      <w:r>
-        <w:t>( -</w:t>
-      </w:r>
-      <w:proofErr w:type="gramEnd"/>
-      <w:r>
-        <w:t xml:space="preserve"> - )</w:t>
+        <w:t>JET 1 présenté ( - - )</w:t>
       </w:r>
     </w:p>
     <w:p>
@@ -38812,6 +37914,26 @@
       <w:color w:val="2F5496" w:themeColor="accent1" w:themeShade="BF"/>
     </w:rPr>
   </w:style>
+  <w:style w:type="paragraph" w:styleId="Titre5">
+    <w:name w:val="heading 5"/>
+    <w:basedOn w:val="Normal"/>
+    <w:next w:val="Normal"/>
+    <w:link w:val="Titre5Car"/>
+    <w:uiPriority w:val="9"/>
+    <w:unhideWhenUsed/>
+    <w:qFormat/>
+    <w:rsid w:val="004131C3"/>
+    <w:pPr>
+      <w:keepNext/>
+      <w:keepLines/>
+      <w:spacing w:before="40" w:after="0"/>
+      <w:outlineLvl w:val="4"/>
+    </w:pPr>
+    <w:rPr>
+      <w:rFonts w:asciiTheme="majorHAnsi" w:eastAsiaTheme="majorEastAsia" w:hAnsiTheme="majorHAnsi" w:cstheme="majorBidi"/>
+      <w:color w:val="2F5496" w:themeColor="accent1" w:themeShade="BF"/>
+    </w:rPr>
+  </w:style>
   <w:style w:type="character" w:default="1" w:styleId="Policepardfaut">
     <w:name w:val="Default Paragraph Font"/>
     <w:uiPriority w:val="1"/>
@@ -38965,6 +38087,17 @@
         <w:insideV w:val="single" w:sz="4" w:space="0" w:color="auto"/>
       </w:tblBorders>
     </w:tblPr>
+  </w:style>
+  <w:style w:type="character" w:customStyle="1" w:styleId="Titre5Car">
+    <w:name w:val="Titre 5 Car"/>
+    <w:basedOn w:val="Policepardfaut"/>
+    <w:link w:val="Titre5"/>
+    <w:uiPriority w:val="9"/>
+    <w:rsid w:val="004131C3"/>
+    <w:rPr>
+      <w:rFonts w:asciiTheme="majorHAnsi" w:eastAsiaTheme="majorEastAsia" w:hAnsiTheme="majorHAnsi" w:cstheme="majorBidi"/>
+      <w:color w:val="2F5496" w:themeColor="accent1" w:themeShade="BF"/>
+    </w:rPr>
   </w:style>
 </w:styles>
 </file>

</xml_diff>